<commit_message>
[~] Lecture 6: fixed build on Windows [~] Lab3, Lecture3: added notes about calling vararg-functions
</commit_message>
<xml_diff>
--- a/Labs/3/Методичка_ЛР3.docx
+++ b/Labs/3/Методичка_ЛР3.docx
@@ -7709,7 +7709,7 @@
         <w:t xml:space="preserve"> </w:t>
       </w:r>
       <w:r>
-        <w:t>Теневая зона</w:t>
+        <w:t>Теневое пространство</w:t>
       </w:r>
       <w:r>
         <w:t xml:space="preserve"> используется для сохранения первых 4 аргументов, если возникает необходимость освободить регистр. Кроме того, аргументы сбра</w:t>
@@ -7821,20 +7821,10 @@
         <w:t>-</w:t>
       </w:r>
       <w:r>
-        <w:t xml:space="preserve">регистрах должно дублироваться в целочисленных регистрах без приведения типов (например, инструкциями </w:t>
-      </w:r>
-      <w:r>
-        <w:rPr>
-          <w:rFonts w:ascii="Courier New" w:hAnsi="Courier New" w:cs="Courier New"/>
-          <w:lang w:val="en-US"/>
-        </w:rPr>
-        <w:t>MOVD</w:t>
-      </w:r>
-      <w:r>
-        <w:rPr>
-          <w:rFonts w:ascii="Courier New" w:hAnsi="Courier New" w:cs="Courier New"/>
-        </w:rPr>
-        <w:t>/</w:t>
+        <w:t>регистрах должно дублироваться в целочисленных регистрах без приведения типов (</w:t>
+      </w:r>
+      <w:r>
+        <w:t xml:space="preserve">инструкцией </w:t>
       </w:r>
       <w:r>
         <w:rPr>
@@ -7909,7 +7899,19 @@
           <w:rPr>
             <w:rStyle w:val="a4"/>
           </w:rPr>
-          <w:t>https://godbolt.org/z/cx64vv1PG</w:t>
+          <w:t>https://godb</w:t>
+        </w:r>
+        <w:r>
+          <w:rPr>
+            <w:rStyle w:val="a4"/>
+          </w:rPr>
+          <w:t>o</w:t>
+        </w:r>
+        <w:r>
+          <w:rPr>
+            <w:rStyle w:val="a4"/>
+          </w:rPr>
+          <w:t>lt.org/z/cx64vv1PG</w:t>
         </w:r>
       </w:hyperlink>
       <w:r>
@@ -8017,9 +8019,563 @@
     <w:p/>
     <w:p>
       <w:pPr>
-        <w:spacing w:after="160"/>
-        <w:ind w:firstLine="0"/>
-        <w:jc w:val="left"/>
+        <w:pStyle w:val="3"/>
+      </w:pPr>
+      <w:r>
+        <w:t>Правила языка С для функций с переменным числом аргументов</w:t>
+      </w:r>
+    </w:p>
+    <w:p>
+      <w:r>
+        <w:t xml:space="preserve">Соглашения о вызовах определяют расположение аргументов в регистрах/на стеке и некоторые дополнительные требования для функций с переменным числом аргументов. Языки </w:t>
+      </w:r>
+      <w:r>
+        <w:rPr>
+          <w:lang w:val="en-US"/>
+        </w:rPr>
+        <w:t>C</w:t>
+      </w:r>
+      <w:r>
+        <w:t>/</w:t>
+      </w:r>
+      <w:r>
+        <w:rPr>
+          <w:lang w:val="en-US"/>
+        </w:rPr>
+        <w:t>C</w:t>
+      </w:r>
+      <w:r>
+        <w:t xml:space="preserve">++ </w:t>
+      </w:r>
+      <w:r>
+        <w:t>предъявляют</w:t>
+      </w:r>
+      <w:r>
+        <w:t xml:space="preserve"> дополнительные требования</w:t>
+      </w:r>
+      <w:r>
+        <w:t xml:space="preserve"> (</w:t>
+      </w:r>
+      <w:r>
+        <w:rPr>
+          <w:i/>
+          <w:iCs/>
+        </w:rPr>
+        <w:t>в других языка может быть иначе</w:t>
+      </w:r>
+      <w:r>
+        <w:t>)</w:t>
+      </w:r>
+      <w:r>
+        <w:t>:</w:t>
+      </w:r>
+    </w:p>
+    <w:p>
+      <w:pPr>
+        <w:pStyle w:val="a3"/>
+        <w:numPr>
+          <w:ilvl w:val="0"/>
+          <w:numId w:val="21"/>
+        </w:numPr>
+        <w:ind w:left="0" w:firstLine="709"/>
+        <w:rPr>
+          <w:lang w:val="en-US"/>
+        </w:rPr>
+      </w:pPr>
+      <w:r>
+        <w:t>значения</w:t>
+      </w:r>
+      <w:r>
+        <w:rPr>
+          <w:lang w:val="en-US"/>
+        </w:rPr>
+        <w:t xml:space="preserve"> (</w:t>
+      </w:r>
+      <w:r>
+        <w:rPr>
+          <w:lang w:val="en-US"/>
+        </w:rPr>
+        <w:t>unsigned</w:t>
+      </w:r>
+      <w:r>
+        <w:rPr>
+          <w:lang w:val="en-US"/>
+        </w:rPr>
+        <w:t xml:space="preserve">) </w:t>
+      </w:r>
+      <w:r>
+        <w:rPr>
+          <w:lang w:val="en-US"/>
+        </w:rPr>
+        <w:t>char</w:t>
+      </w:r>
+      <w:r>
+        <w:rPr>
+          <w:lang w:val="en-US"/>
+        </w:rPr>
+        <w:t>/</w:t>
+      </w:r>
+      <w:r>
+        <w:rPr>
+          <w:lang w:val="en-US"/>
+        </w:rPr>
+        <w:t>short</w:t>
+      </w:r>
+      <w:r>
+        <w:rPr>
+          <w:lang w:val="en-US"/>
+        </w:rPr>
+        <w:t xml:space="preserve"> </w:t>
+      </w:r>
+      <w:r>
+        <w:t>расширяются</w:t>
+      </w:r>
+      <w:r>
+        <w:rPr>
+          <w:lang w:val="en-US"/>
+        </w:rPr>
+        <w:t xml:space="preserve"> </w:t>
+      </w:r>
+      <w:r>
+        <w:t>до</w:t>
+      </w:r>
+      <w:r>
+        <w:rPr>
+          <w:lang w:val="en-US"/>
+        </w:rPr>
+        <w:t xml:space="preserve"> </w:t>
+      </w:r>
+      <w:r>
+        <w:rPr>
+          <w:lang w:val="en-US"/>
+        </w:rPr>
+        <w:t>(</w:t>
+      </w:r>
+      <w:r>
+        <w:rPr>
+          <w:lang w:val="en-US"/>
+        </w:rPr>
+        <w:t>unsigned</w:t>
+      </w:r>
+      <w:r>
+        <w:rPr>
+          <w:lang w:val="en-US"/>
+        </w:rPr>
+        <w:t>)</w:t>
+      </w:r>
+      <w:r>
+        <w:rPr>
+          <w:lang w:val="en-US"/>
+        </w:rPr>
+        <w:t xml:space="preserve"> </w:t>
+      </w:r>
+      <w:r>
+        <w:rPr>
+          <w:lang w:val="en-US"/>
+        </w:rPr>
+        <w:t>int</w:t>
+      </w:r>
+      <w:r>
+        <w:rPr>
+          <w:lang w:val="en-US"/>
+        </w:rPr>
+        <w:t>;</w:t>
+      </w:r>
+    </w:p>
+    <w:p>
+      <w:pPr>
+        <w:pStyle w:val="a3"/>
+        <w:numPr>
+          <w:ilvl w:val="0"/>
+          <w:numId w:val="21"/>
+        </w:numPr>
+        <w:ind w:left="0" w:firstLine="709"/>
+      </w:pPr>
+      <w:r>
+        <w:t>значения типа</w:t>
+      </w:r>
+      <w:r>
+        <w:t xml:space="preserve"> </w:t>
+      </w:r>
+      <w:r>
+        <w:rPr>
+          <w:lang w:val="en-US"/>
+        </w:rPr>
+        <w:t>float</w:t>
+      </w:r>
+      <w:r>
+        <w:t xml:space="preserve"> </w:t>
+      </w:r>
+      <w:r>
+        <w:t>расширяются</w:t>
+      </w:r>
+      <w:r>
+        <w:t xml:space="preserve"> до </w:t>
+      </w:r>
+      <w:r>
+        <w:rPr>
+          <w:lang w:val="en-US"/>
+        </w:rPr>
+        <w:t>double</w:t>
+      </w:r>
+      <w:r>
+        <w:t>.</w:t>
+      </w:r>
+    </w:p>
+    <w:p>
+      <w:r>
+        <w:t>К</w:t>
+      </w:r>
+      <w:r>
+        <w:t xml:space="preserve">ак следствие, вызов </w:t>
+      </w:r>
+      <w:proofErr w:type="spellStart"/>
+      <w:r>
+        <w:rPr>
+          <w:lang w:val="en-US"/>
+        </w:rPr>
+        <w:t>vararg</w:t>
+      </w:r>
+      <w:proofErr w:type="spellEnd"/>
+      <w:r>
+        <w:t xml:space="preserve">-функций из стандартной библиотеки языка C должен </w:t>
+      </w:r>
+      <w:r>
+        <w:t xml:space="preserve">подчиняться данным правилам – в первую очередь это касается </w:t>
+      </w:r>
+      <w:proofErr w:type="spellStart"/>
+      <w:proofErr w:type="gramStart"/>
+      <w:r>
+        <w:rPr>
+          <w:lang w:val="en-US"/>
+        </w:rPr>
+        <w:t>printf</w:t>
+      </w:r>
+      <w:proofErr w:type="spellEnd"/>
+      <w:r>
+        <w:t>(</w:t>
+      </w:r>
+      <w:proofErr w:type="gramEnd"/>
+      <w:r>
+        <w:t>)</w:t>
+      </w:r>
+      <w:r>
+        <w:t>. Примеры:</w:t>
+      </w:r>
+      <w:r>
+        <w:t xml:space="preserve"> </w:t>
+      </w:r>
+      <w:r>
+        <w:t>(</w:t>
+      </w:r>
+      <w:proofErr w:type="spellStart"/>
+      <w:r>
+        <w:rPr>
+          <w:lang w:val="en-US"/>
+        </w:rPr>
+        <w:t>cdecl</w:t>
+      </w:r>
+      <w:proofErr w:type="spellEnd"/>
+      <w:r>
+        <w:t>)</w:t>
+      </w:r>
+      <w:r>
+        <w:t xml:space="preserve"> </w:t>
+      </w:r>
+      <w:hyperlink r:id="rId15" w:history="1">
+        <w:r>
+          <w:rPr>
+            <w:rStyle w:val="a4"/>
+            <w:lang w:val="en-US"/>
+          </w:rPr>
+          <w:t>https</w:t>
+        </w:r>
+        <w:r>
+          <w:rPr>
+            <w:rStyle w:val="a4"/>
+          </w:rPr>
+          <w:t>://</w:t>
+        </w:r>
+        <w:r>
+          <w:rPr>
+            <w:rStyle w:val="a4"/>
+            <w:lang w:val="en-US"/>
+          </w:rPr>
+          <w:t>g</w:t>
+        </w:r>
+        <w:r>
+          <w:rPr>
+            <w:rStyle w:val="a4"/>
+            <w:lang w:val="en-US"/>
+          </w:rPr>
+          <w:t>odbolt</w:t>
+        </w:r>
+        <w:r>
+          <w:rPr>
+            <w:rStyle w:val="a4"/>
+          </w:rPr>
+          <w:t>.</w:t>
+        </w:r>
+        <w:r>
+          <w:rPr>
+            <w:rStyle w:val="a4"/>
+            <w:lang w:val="en-US"/>
+          </w:rPr>
+          <w:t>org</w:t>
+        </w:r>
+        <w:r>
+          <w:rPr>
+            <w:rStyle w:val="a4"/>
+          </w:rPr>
+          <w:t>/</w:t>
+        </w:r>
+        <w:r>
+          <w:rPr>
+            <w:rStyle w:val="a4"/>
+            <w:lang w:val="en-US"/>
+          </w:rPr>
+          <w:t>z</w:t>
+        </w:r>
+        <w:r>
+          <w:rPr>
+            <w:rStyle w:val="a4"/>
+          </w:rPr>
+          <w:t>/</w:t>
+        </w:r>
+        <w:r>
+          <w:rPr>
+            <w:rStyle w:val="a4"/>
+            <w:lang w:val="en-US"/>
+          </w:rPr>
+          <w:t>qWc</w:t>
+        </w:r>
+        <w:r>
+          <w:rPr>
+            <w:rStyle w:val="a4"/>
+          </w:rPr>
+          <w:t>4</w:t>
+        </w:r>
+        <w:r>
+          <w:rPr>
+            <w:rStyle w:val="a4"/>
+            <w:lang w:val="en-US"/>
+          </w:rPr>
+          <w:t>YjPcr</w:t>
+        </w:r>
+      </w:hyperlink>
+      <w:r>
+        <w:t xml:space="preserve">; </w:t>
+      </w:r>
+      <w:r>
+        <w:t>(</w:t>
+      </w:r>
+      <w:r>
+        <w:rPr>
+          <w:lang w:val="en-US"/>
+        </w:rPr>
+        <w:t>Win</w:t>
+      </w:r>
+      <w:r>
+        <w:t>64)</w:t>
+      </w:r>
+      <w:hyperlink r:id="rId16" w:history="1">
+        <w:r>
+          <w:rPr>
+            <w:rStyle w:val="a4"/>
+            <w:lang w:val="en-US"/>
+          </w:rPr>
+          <w:t>https</w:t>
+        </w:r>
+        <w:r>
+          <w:rPr>
+            <w:rStyle w:val="a4"/>
+          </w:rPr>
+          <w:t>://</w:t>
+        </w:r>
+        <w:r>
+          <w:rPr>
+            <w:rStyle w:val="a4"/>
+            <w:lang w:val="en-US"/>
+          </w:rPr>
+          <w:t>godbolt</w:t>
+        </w:r>
+        <w:r>
+          <w:rPr>
+            <w:rStyle w:val="a4"/>
+          </w:rPr>
+          <w:t>.</w:t>
+        </w:r>
+        <w:r>
+          <w:rPr>
+            <w:rStyle w:val="a4"/>
+            <w:lang w:val="en-US"/>
+          </w:rPr>
+          <w:t>org</w:t>
+        </w:r>
+        <w:r>
+          <w:rPr>
+            <w:rStyle w:val="a4"/>
+          </w:rPr>
+          <w:t>/</w:t>
+        </w:r>
+        <w:r>
+          <w:rPr>
+            <w:rStyle w:val="a4"/>
+            <w:lang w:val="en-US"/>
+          </w:rPr>
+          <w:t>z</w:t>
+        </w:r>
+        <w:r>
+          <w:rPr>
+            <w:rStyle w:val="a4"/>
+          </w:rPr>
+          <w:t>/6</w:t>
+        </w:r>
+        <w:r>
+          <w:rPr>
+            <w:rStyle w:val="a4"/>
+            <w:lang w:val="en-US"/>
+          </w:rPr>
+          <w:t>KrdnWz</w:t>
+        </w:r>
+        <w:r>
+          <w:rPr>
+            <w:rStyle w:val="a4"/>
+          </w:rPr>
+          <w:t>4</w:t>
+        </w:r>
+        <w:r>
+          <w:rPr>
+            <w:rStyle w:val="a4"/>
+            <w:lang w:val="en-US"/>
+          </w:rPr>
+          <w:t>o</w:t>
+        </w:r>
+      </w:hyperlink>
+      <w:r>
+        <w:t xml:space="preserve">; </w:t>
+      </w:r>
+      <w:r>
+        <w:br/>
+      </w:r>
+      <w:r>
+        <w:t>(</w:t>
+      </w:r>
+      <w:r>
+        <w:rPr>
+          <w:lang w:val="en-US"/>
+        </w:rPr>
+        <w:t>Sys</w:t>
+      </w:r>
+      <w:r>
+        <w:t xml:space="preserve"> </w:t>
+      </w:r>
+      <w:r>
+        <w:rPr>
+          <w:lang w:val="en-US"/>
+        </w:rPr>
+        <w:t>V</w:t>
+      </w:r>
+      <w:r>
+        <w:t xml:space="preserve">) </w:t>
+      </w:r>
+      <w:hyperlink r:id="rId17" w:history="1">
+        <w:r>
+          <w:rPr>
+            <w:rStyle w:val="a4"/>
+            <w:lang w:val="en-US"/>
+          </w:rPr>
+          <w:t>https</w:t>
+        </w:r>
+        <w:r>
+          <w:rPr>
+            <w:rStyle w:val="a4"/>
+          </w:rPr>
+          <w:t>://</w:t>
+        </w:r>
+        <w:proofErr w:type="spellStart"/>
+        <w:r>
+          <w:rPr>
+            <w:rStyle w:val="a4"/>
+            <w:lang w:val="en-US"/>
+          </w:rPr>
+          <w:t>godbolt</w:t>
+        </w:r>
+        <w:proofErr w:type="spellEnd"/>
+        <w:r>
+          <w:rPr>
+            <w:rStyle w:val="a4"/>
+          </w:rPr>
+          <w:t>.</w:t>
+        </w:r>
+        <w:r>
+          <w:rPr>
+            <w:rStyle w:val="a4"/>
+            <w:lang w:val="en-US"/>
+          </w:rPr>
+          <w:t>org</w:t>
+        </w:r>
+        <w:r>
+          <w:rPr>
+            <w:rStyle w:val="a4"/>
+          </w:rPr>
+          <w:t>/</w:t>
+        </w:r>
+        <w:r>
+          <w:rPr>
+            <w:rStyle w:val="a4"/>
+            <w:lang w:val="en-US"/>
+          </w:rPr>
+          <w:t>z</w:t>
+        </w:r>
+        <w:r>
+          <w:rPr>
+            <w:rStyle w:val="a4"/>
+          </w:rPr>
+          <w:t>/</w:t>
+        </w:r>
+        <w:r>
+          <w:rPr>
+            <w:rStyle w:val="a4"/>
+            <w:lang w:val="en-US"/>
+          </w:rPr>
+          <w:t>MYE</w:t>
+        </w:r>
+        <w:r>
+          <w:rPr>
+            <w:rStyle w:val="a4"/>
+          </w:rPr>
+          <w:t>7</w:t>
+        </w:r>
+        <w:r>
+          <w:rPr>
+            <w:rStyle w:val="a4"/>
+            <w:lang w:val="en-US"/>
+          </w:rPr>
+          <w:t>he</w:t>
+        </w:r>
+        <w:r>
+          <w:rPr>
+            <w:rStyle w:val="a4"/>
+          </w:rPr>
+          <w:t>3</w:t>
+        </w:r>
+        <w:proofErr w:type="spellStart"/>
+        <w:r>
+          <w:rPr>
+            <w:rStyle w:val="a4"/>
+            <w:lang w:val="en-US"/>
+          </w:rPr>
+          <w:t>xq</w:t>
+        </w:r>
+        <w:proofErr w:type="spellEnd"/>
+      </w:hyperlink>
+      <w:r>
+        <w:t>.</w:t>
+      </w:r>
+    </w:p>
+    <w:p>
+      <w:pPr>
         <w:rPr>
           <w:b/>
         </w:rPr>
@@ -8251,7 +8807,7 @@
                     </pic:cNvPicPr>
                   </pic:nvPicPr>
                   <pic:blipFill>
-                    <a:blip r:embed="rId15">
+                    <a:blip r:embed="rId18">
                       <a:extLst>
                         <a:ext uri="{28A0092B-C50C-407E-A947-70E740481C1C}">
                           <a14:useLocalDpi xmlns:a14="http://schemas.microsoft.com/office/drawing/2010/main" val="0"/>
@@ -8555,7 +9111,7 @@
       <w:r>
         <w:t xml:space="preserve">отвечает директива </w:t>
       </w:r>
-      <w:hyperlink r:id="rId16" w:history="1">
+      <w:hyperlink r:id="rId19" w:history="1">
         <w:r>
           <w:rPr>
             <w:rStyle w:val="a4"/>
@@ -9040,7 +9596,7 @@
                     <pic:cNvPicPr/>
                   </pic:nvPicPr>
                   <pic:blipFill rotWithShape="1">
-                    <a:blip r:embed="rId17"/>
+                    <a:blip r:embed="rId20"/>
                     <a:srcRect r="2614" b="41465"/>
                     <a:stretch/>
                   </pic:blipFill>
@@ -10750,12 +11306,24 @@
         <w:t>Из-за того, что каждая метка должна быть уникальной, метки начала циклов тоже должны отличаться.</w:t>
       </w:r>
       <w:r>
-        <w:t xml:space="preserve"> Можно вручную писать уникальны имена, как в примере выше, а можно использовать локальные метки.</w:t>
-      </w:r>
-    </w:p>
-    <w:p>
-      <w:r>
-        <w:t>Локальная метка – специальным метка, имя которой начинается с точки. Пример</w:t>
+        <w:t xml:space="preserve"> Можно вручную писать уникальны</w:t>
+      </w:r>
+      <w:r>
+        <w:t>е</w:t>
+      </w:r>
+      <w:r>
+        <w:t xml:space="preserve"> имена, как в примере выше, а можно использовать локальные метки.</w:t>
+      </w:r>
+    </w:p>
+    <w:p>
+      <w:r>
+        <w:t>Локальная метка – специальным метка, имя которой начинается с точки</w:t>
+      </w:r>
+      <w:r>
+        <w:t xml:space="preserve"> (п</w:t>
+      </w:r>
+      <w:r>
+        <w:t>ример</w:t>
       </w:r>
       <w:proofErr w:type="gramStart"/>
       <w:r>
@@ -10789,7 +11357,10 @@
         <w:t>label</w:t>
       </w:r>
       <w:r>
-        <w:t xml:space="preserve">. </w:t>
+        <w:t>).</w:t>
+      </w:r>
+      <w:r>
+        <w:t xml:space="preserve"> </w:t>
       </w:r>
       <w:r>
         <w:t>Локальная метка связана с предыдущей нелокальной меткой</w:t>
@@ -12110,7 +12681,7 @@
       <w:r>
         <w:t xml:space="preserve">или </w:t>
       </w:r>
-      <w:hyperlink r:id="rId18" w:history="1">
+      <w:hyperlink r:id="rId21" w:history="1">
         <w:r>
           <w:rPr>
             <w:rStyle w:val="a4"/>
@@ -12171,7 +12742,7 @@
                     <pic:cNvPicPr/>
                   </pic:nvPicPr>
                   <pic:blipFill>
-                    <a:blip r:embed="rId19"/>
+                    <a:blip r:embed="rId22"/>
                     <a:stretch>
                       <a:fillRect/>
                     </a:stretch>
@@ -12646,27 +13217,13 @@
       <w:r>
         <w:t xml:space="preserve"> использовать </w:t>
       </w:r>
-      <w:hyperlink r:id="rId20" w:history="1">
+      <w:hyperlink r:id="rId23" w:history="1">
         <w:r>
           <w:rPr>
             <w:rStyle w:val="a4"/>
             <w:lang w:val="en-US"/>
           </w:rPr>
-          <w:t>I</w:t>
-        </w:r>
-        <w:r>
-          <w:rPr>
-            <w:rStyle w:val="a4"/>
-            <w:lang w:val="en-US"/>
-          </w:rPr>
-          <w:t>D</w:t>
-        </w:r>
-        <w:r>
-          <w:rPr>
-            <w:rStyle w:val="a4"/>
-            <w:lang w:val="en-US"/>
-          </w:rPr>
-          <w:t>A</w:t>
+          <w:t>IDA</w:t>
         </w:r>
         <w:r>
           <w:rPr>
@@ -12685,24 +13242,12 @@
       <w:r>
         <w:t xml:space="preserve"> (</w:t>
       </w:r>
-      <w:hyperlink r:id="rId21" w:history="1">
+      <w:hyperlink r:id="rId24" w:history="1">
         <w:r>
           <w:rPr>
             <w:rStyle w:val="a4"/>
           </w:rPr>
-          <w:t>альтернатив</w:t>
-        </w:r>
-        <w:r>
-          <w:rPr>
-            <w:rStyle w:val="a4"/>
-          </w:rPr>
-          <w:t>н</w:t>
-        </w:r>
-        <w:r>
-          <w:rPr>
-            <w:rStyle w:val="a4"/>
-          </w:rPr>
-          <w:t>ая ссылка</w:t>
+          <w:t>альтернативная ссылка</w:t>
         </w:r>
       </w:hyperlink>
       <w:r>
@@ -12728,7 +13273,7 @@
       <w:r>
         <w:t xml:space="preserve">с интерфейсом </w:t>
       </w:r>
-      <w:hyperlink r:id="rId22" w:history="1">
+      <w:hyperlink r:id="rId25" w:history="1">
         <w:proofErr w:type="spellStart"/>
         <w:r>
           <w:rPr>
@@ -12768,7 +13313,7 @@
       <w:r>
         <w:t xml:space="preserve">с помощью </w:t>
       </w:r>
-      <w:hyperlink r:id="rId23" w:history="1">
+      <w:hyperlink r:id="rId26" w:history="1">
         <w:r>
           <w:rPr>
             <w:rStyle w:val="a4"/>
@@ -13617,13 +14162,7 @@
         <w:t>В случае необходимости по запросу может быть предоставлен ассемблерный код функции. Ассемблерный код выдается по запросу студента.</w:t>
       </w:r>
     </w:p>
-    <w:p>
-      <w:pPr>
-        <w:rPr>
-          <w:lang w:val="en-US"/>
-        </w:rPr>
-      </w:pPr>
-    </w:p>
+    <w:p/>
     <w:p>
       <w:pPr>
         <w:rPr>
@@ -14608,7 +15147,7 @@
           <w:color w:val="000000"/>
           <w:lang w:val="en-US"/>
         </w:rPr>
-        <w:t>1</w:t>
+        <w:t xml:space="preserve">1 , </w:t>
       </w:r>
       <w:r>
         <w:rPr>
@@ -14616,7 +15155,7 @@
           <w:color w:val="000000"/>
           <w:lang w:val="en-US"/>
         </w:rPr>
-        <w:t xml:space="preserve"> </w:t>
+        <w:t>T</w:t>
       </w:r>
       <w:r>
         <w:rPr>
@@ -14624,31 +15163,7 @@
           <w:color w:val="000000"/>
           <w:lang w:val="en-US"/>
         </w:rPr>
-        <w:t xml:space="preserve">, </w:t>
-      </w:r>
-      <w:r>
-        <w:rPr>
-          <w:rFonts w:ascii="Consolas" w:eastAsia="Times New Roman" w:hAnsi="Consolas"/>
-          <w:color w:val="000000"/>
-          <w:lang w:val="en-US"/>
-        </w:rPr>
-        <w:t>T</w:t>
-      </w:r>
-      <w:r>
-        <w:rPr>
-          <w:rFonts w:ascii="Consolas" w:eastAsia="Times New Roman" w:hAnsi="Consolas"/>
-          <w:color w:val="000000"/>
-          <w:lang w:val="en-US"/>
-        </w:rPr>
-        <w:t>2</w:t>
-      </w:r>
-      <w:r>
-        <w:rPr>
-          <w:rFonts w:ascii="Consolas" w:eastAsia="Times New Roman" w:hAnsi="Consolas"/>
-          <w:color w:val="000000"/>
-          <w:lang w:val="en-US"/>
-        </w:rPr>
-        <w:t>);</w:t>
+        <w:t>2);</w:t>
       </w:r>
     </w:p>
     <w:p>
@@ -14784,10 +15299,7 @@
         <w:t>С</w:t>
       </w:r>
       <w:r>
-        <w:t xml:space="preserve"> или</w:t>
-      </w:r>
-      <w:r>
-        <w:t xml:space="preserve"> </w:t>
+        <w:t xml:space="preserve"> или </w:t>
       </w:r>
       <w:r>
         <w:rPr>
@@ -15875,6 +16387,119 @@
     </w:lvl>
   </w:abstractNum>
   <w:abstractNum w:abstractNumId="11" w15:restartNumberingAfterBreak="0">
+    <w:nsid w:val="404433BF"/>
+    <w:multiLevelType w:val="hybridMultilevel"/>
+    <w:tmpl w:val="D6DC5DD4"/>
+    <w:lvl w:ilvl="0" w:tplc="04190001">
+      <w:start w:val="1"/>
+      <w:numFmt w:val="bullet"/>
+      <w:lvlText w:val=""/>
+      <w:lvlJc w:val="left"/>
+      <w:pPr>
+        <w:ind w:left="1429" w:hanging="360"/>
+      </w:pPr>
+      <w:rPr>
+        <w:rFonts w:ascii="Symbol" w:hAnsi="Symbol" w:hint="default"/>
+      </w:rPr>
+    </w:lvl>
+    <w:lvl w:ilvl="1" w:tplc="04190003" w:tentative="1">
+      <w:start w:val="1"/>
+      <w:numFmt w:val="bullet"/>
+      <w:lvlText w:val="o"/>
+      <w:lvlJc w:val="left"/>
+      <w:pPr>
+        <w:ind w:left="2149" w:hanging="360"/>
+      </w:pPr>
+      <w:rPr>
+        <w:rFonts w:ascii="Courier New" w:hAnsi="Courier New" w:cs="Courier New" w:hint="default"/>
+      </w:rPr>
+    </w:lvl>
+    <w:lvl w:ilvl="2" w:tplc="04190005" w:tentative="1">
+      <w:start w:val="1"/>
+      <w:numFmt w:val="bullet"/>
+      <w:lvlText w:val=""/>
+      <w:lvlJc w:val="left"/>
+      <w:pPr>
+        <w:ind w:left="2869" w:hanging="360"/>
+      </w:pPr>
+      <w:rPr>
+        <w:rFonts w:ascii="Wingdings" w:hAnsi="Wingdings" w:hint="default"/>
+      </w:rPr>
+    </w:lvl>
+    <w:lvl w:ilvl="3" w:tplc="04190001" w:tentative="1">
+      <w:start w:val="1"/>
+      <w:numFmt w:val="bullet"/>
+      <w:lvlText w:val=""/>
+      <w:lvlJc w:val="left"/>
+      <w:pPr>
+        <w:ind w:left="3589" w:hanging="360"/>
+      </w:pPr>
+      <w:rPr>
+        <w:rFonts w:ascii="Symbol" w:hAnsi="Symbol" w:hint="default"/>
+      </w:rPr>
+    </w:lvl>
+    <w:lvl w:ilvl="4" w:tplc="04190003" w:tentative="1">
+      <w:start w:val="1"/>
+      <w:numFmt w:val="bullet"/>
+      <w:lvlText w:val="o"/>
+      <w:lvlJc w:val="left"/>
+      <w:pPr>
+        <w:ind w:left="4309" w:hanging="360"/>
+      </w:pPr>
+      <w:rPr>
+        <w:rFonts w:ascii="Courier New" w:hAnsi="Courier New" w:cs="Courier New" w:hint="default"/>
+      </w:rPr>
+    </w:lvl>
+    <w:lvl w:ilvl="5" w:tplc="04190005" w:tentative="1">
+      <w:start w:val="1"/>
+      <w:numFmt w:val="bullet"/>
+      <w:lvlText w:val=""/>
+      <w:lvlJc w:val="left"/>
+      <w:pPr>
+        <w:ind w:left="5029" w:hanging="360"/>
+      </w:pPr>
+      <w:rPr>
+        <w:rFonts w:ascii="Wingdings" w:hAnsi="Wingdings" w:hint="default"/>
+      </w:rPr>
+    </w:lvl>
+    <w:lvl w:ilvl="6" w:tplc="04190001" w:tentative="1">
+      <w:start w:val="1"/>
+      <w:numFmt w:val="bullet"/>
+      <w:lvlText w:val=""/>
+      <w:lvlJc w:val="left"/>
+      <w:pPr>
+        <w:ind w:left="5749" w:hanging="360"/>
+      </w:pPr>
+      <w:rPr>
+        <w:rFonts w:ascii="Symbol" w:hAnsi="Symbol" w:hint="default"/>
+      </w:rPr>
+    </w:lvl>
+    <w:lvl w:ilvl="7" w:tplc="04190003" w:tentative="1">
+      <w:start w:val="1"/>
+      <w:numFmt w:val="bullet"/>
+      <w:lvlText w:val="o"/>
+      <w:lvlJc w:val="left"/>
+      <w:pPr>
+        <w:ind w:left="6469" w:hanging="360"/>
+      </w:pPr>
+      <w:rPr>
+        <w:rFonts w:ascii="Courier New" w:hAnsi="Courier New" w:cs="Courier New" w:hint="default"/>
+      </w:rPr>
+    </w:lvl>
+    <w:lvl w:ilvl="8" w:tplc="04190005" w:tentative="1">
+      <w:start w:val="1"/>
+      <w:numFmt w:val="bullet"/>
+      <w:lvlText w:val=""/>
+      <w:lvlJc w:val="left"/>
+      <w:pPr>
+        <w:ind w:left="7189" w:hanging="360"/>
+      </w:pPr>
+      <w:rPr>
+        <w:rFonts w:ascii="Wingdings" w:hAnsi="Wingdings" w:hint="default"/>
+      </w:rPr>
+    </w:lvl>
+  </w:abstractNum>
+  <w:abstractNum w:abstractNumId="12" w15:restartNumberingAfterBreak="0">
     <w:nsid w:val="4494258F"/>
     <w:multiLevelType w:val="hybridMultilevel"/>
     <w:tmpl w:val="08F03B98"/>
@@ -15962,7 +16587,7 @@
       </w:pPr>
     </w:lvl>
   </w:abstractNum>
-  <w:abstractNum w:abstractNumId="12" w15:restartNumberingAfterBreak="0">
+  <w:abstractNum w:abstractNumId="13" w15:restartNumberingAfterBreak="0">
     <w:nsid w:val="5241505C"/>
     <w:multiLevelType w:val="hybridMultilevel"/>
     <w:tmpl w:val="4C9EB334"/>
@@ -16051,7 +16676,7 @@
       </w:pPr>
     </w:lvl>
   </w:abstractNum>
-  <w:abstractNum w:abstractNumId="13" w15:restartNumberingAfterBreak="0">
+  <w:abstractNum w:abstractNumId="14" w15:restartNumberingAfterBreak="0">
     <w:nsid w:val="53F057C8"/>
     <w:multiLevelType w:val="multilevel"/>
     <w:tmpl w:val="0419001F"/>
@@ -16140,7 +16765,7 @@
       </w:pPr>
     </w:lvl>
   </w:abstractNum>
-  <w:abstractNum w:abstractNumId="14" w15:restartNumberingAfterBreak="0">
+  <w:abstractNum w:abstractNumId="15" w15:restartNumberingAfterBreak="0">
     <w:nsid w:val="610E20AD"/>
     <w:multiLevelType w:val="hybridMultilevel"/>
     <w:tmpl w:val="8FDC7860"/>
@@ -16253,7 +16878,7 @@
       </w:rPr>
     </w:lvl>
   </w:abstractNum>
-  <w:abstractNum w:abstractNumId="15" w15:restartNumberingAfterBreak="0">
+  <w:abstractNum w:abstractNumId="16" w15:restartNumberingAfterBreak="0">
     <w:nsid w:val="71A6316F"/>
     <w:multiLevelType w:val="hybridMultilevel"/>
     <w:tmpl w:val="FA80B84A"/>
@@ -16343,7 +16968,7 @@
       </w:pPr>
     </w:lvl>
   </w:abstractNum>
-  <w:abstractNum w:abstractNumId="16" w15:restartNumberingAfterBreak="0">
+  <w:abstractNum w:abstractNumId="17" w15:restartNumberingAfterBreak="0">
     <w:nsid w:val="734D2933"/>
     <w:multiLevelType w:val="hybridMultilevel"/>
     <w:tmpl w:val="F53A61B0"/>
@@ -16433,7 +17058,7 @@
       </w:pPr>
     </w:lvl>
   </w:abstractNum>
-  <w:abstractNum w:abstractNumId="17" w15:restartNumberingAfterBreak="0">
+  <w:abstractNum w:abstractNumId="18" w15:restartNumberingAfterBreak="0">
     <w:nsid w:val="7CE93C04"/>
     <w:multiLevelType w:val="hybridMultilevel"/>
     <w:tmpl w:val="80B28AA4"/>
@@ -16539,13 +17164,13 @@
     <w:abstractNumId w:val="10"/>
   </w:num>
   <w:num w:numId="6" w16cid:durableId="1694920466">
-    <w:abstractNumId w:val="13"/>
+    <w:abstractNumId w:val="14"/>
   </w:num>
   <w:num w:numId="7" w16cid:durableId="1698312079">
     <w:abstractNumId w:val="2"/>
   </w:num>
   <w:num w:numId="8" w16cid:durableId="127666451">
-    <w:abstractNumId w:val="17"/>
+    <w:abstractNumId w:val="18"/>
   </w:num>
   <w:num w:numId="9" w16cid:durableId="1469586863">
     <w:abstractNumId w:val="4"/>
@@ -16554,7 +17179,7 @@
     <w:abstractNumId w:val="5"/>
   </w:num>
   <w:num w:numId="11" w16cid:durableId="1901744078">
-    <w:abstractNumId w:val="15"/>
+    <w:abstractNumId w:val="16"/>
   </w:num>
   <w:num w:numId="12" w16cid:durableId="1844204086">
     <w:abstractNumId w:val="2"/>
@@ -16590,16 +17215,16 @@
     <w:abstractNumId w:val="0"/>
   </w:num>
   <w:num w:numId="14" w16cid:durableId="25642375">
-    <w:abstractNumId w:val="16"/>
+    <w:abstractNumId w:val="17"/>
   </w:num>
   <w:num w:numId="15" w16cid:durableId="183060738">
     <w:abstractNumId w:val="1"/>
   </w:num>
   <w:num w:numId="16" w16cid:durableId="1991710354">
-    <w:abstractNumId w:val="12"/>
+    <w:abstractNumId w:val="13"/>
   </w:num>
   <w:num w:numId="17" w16cid:durableId="1883667386">
-    <w:abstractNumId w:val="14"/>
+    <w:abstractNumId w:val="15"/>
   </w:num>
   <w:num w:numId="18" w16cid:durableId="963193123">
     <w:abstractNumId w:val="2"/>
@@ -16632,10 +17257,13 @@
     </w:lvlOverride>
   </w:num>
   <w:num w:numId="19" w16cid:durableId="416287378">
-    <w:abstractNumId w:val="11"/>
+    <w:abstractNumId w:val="12"/>
   </w:num>
   <w:num w:numId="20" w16cid:durableId="2099908396">
     <w:abstractNumId w:val="6"/>
+  </w:num>
+  <w:num w:numId="21" w16cid:durableId="495921606">
+    <w:abstractNumId w:val="11"/>
   </w:num>
 </w:numbering>
 </file>
@@ -17282,7 +17910,6 @@
   <w:style w:type="character" w:default="1" w:styleId="a0">
     <w:name w:val="Default Paragraph Font"/>
     <w:uiPriority w:val="1"/>
-    <w:semiHidden/>
     <w:unhideWhenUsed/>
   </w:style>
   <w:style w:type="table" w:default="1" w:styleId="a1">

</xml_diff>